<commit_message>
Minor additions and bug fixes
</commit_message>
<xml_diff>
--- a/Лабораторна робота №2 Ходос ІС-11.docx
+++ b/Лабораторна робота №2 Ходос ІС-11.docx
@@ -9,8 +9,6 @@
           <w:lang w:val="uk-UA"/>
         </w:rPr>
       </w:pPr>
-      <w:bookmarkStart w:id="0" w:name="_GoBack"/>
-      <w:bookmarkEnd w:id="0"/>
       <w:r>
         <w:rPr>
           <w:lang w:val="uk-UA"/>
@@ -575,7 +573,7 @@
           <w:lang w:val="uk-UA"/>
         </w:rPr>
       </w:pPr>
-      <w:bookmarkStart w:id="1" w:name="_Toc114738952"/>
+      <w:bookmarkStart w:id="0" w:name="_Toc114738952"/>
       <w:r>
         <w:rPr>
           <w:sz w:val="28"/>
@@ -585,7 +583,7 @@
         <w:lastRenderedPageBreak/>
         <w:t>Зміст</w:t>
       </w:r>
-      <w:bookmarkEnd w:id="1"/>
+      <w:bookmarkEnd w:id="0"/>
       <w:r>
         <w:rPr>
           <w:sz w:val="28"/>
@@ -729,50 +727,9 @@
                 <w:noProof/>
                 <w:webHidden/>
                 <w:szCs w:val="28"/>
+                <w:lang w:val="en-US"/>
               </w:rPr>
-              <w:fldChar w:fldCharType="begin"/>
-            </w:r>
-            <w:r>
-              <w:rPr>
-                <w:rStyle w:val="a3"/>
-                <w:rFonts w:ascii="Times New Roman" w:hAnsi="Times New Roman" w:cs="Times New Roman"/>
-                <w:noProof/>
-                <w:webHidden/>
-                <w:szCs w:val="28"/>
-              </w:rPr>
-              <w:instrText xml:space="preserve"> PAGEREF _Toc114738953 \h </w:instrText>
-            </w:r>
-            <w:r>
-              <w:rPr>
-                <w:rStyle w:val="a3"/>
-                <w:rFonts w:ascii="Times New Roman" w:hAnsi="Times New Roman" w:cs="Times New Roman"/>
-                <w:noProof/>
-                <w:webHidden/>
-                <w:szCs w:val="28"/>
-              </w:rPr>
-              <w:fldChar w:fldCharType="separate"/>
-            </w:r>
-            <w:r>
-              <w:rPr>
-                <w:rStyle w:val="a3"/>
-                <w:rFonts w:ascii="Times New Roman" w:hAnsi="Times New Roman" w:cs="Times New Roman"/>
-                <w:b/>
-                <w:bCs/>
-                <w:noProof/>
-                <w:webHidden/>
-                <w:szCs w:val="28"/>
-              </w:rPr>
-              <w:t>Ошибка! Закладка не определена.</w:t>
-            </w:r>
-            <w:r>
-              <w:rPr>
-                <w:rStyle w:val="a3"/>
-                <w:rFonts w:ascii="Times New Roman" w:hAnsi="Times New Roman" w:cs="Times New Roman"/>
-                <w:noProof/>
-                <w:webHidden/>
-                <w:szCs w:val="28"/>
-              </w:rPr>
-              <w:fldChar w:fldCharType="end"/>
+              <w:t>3</w:t>
             </w:r>
           </w:hyperlink>
         </w:p>
@@ -13724,9 +13681,9 @@
         </w:rPr>
         <w:drawing>
           <wp:inline distT="0" distB="0" distL="0" distR="0">
-            <wp:extent cx="5943600" cy="990600"/>
-            <wp:effectExtent l="0" t="0" r="0" b="0"/>
-            <wp:docPr id="5" name="Рисунок 5"/>
+            <wp:extent cx="5935980" cy="449580"/>
+            <wp:effectExtent l="0" t="0" r="7620" b="7620"/>
+            <wp:docPr id="1" name="Рисунок 1"/>
             <wp:cNvGraphicFramePr>
               <a:graphicFrameLocks xmlns:a="http://schemas.openxmlformats.org/drawingml/2006/main" noChangeAspect="1"/>
             </wp:cNvGraphicFramePr>
@@ -13734,7 +13691,7 @@
               <a:graphicData uri="http://schemas.openxmlformats.org/drawingml/2006/picture">
                 <pic:pic xmlns:pic="http://schemas.openxmlformats.org/drawingml/2006/picture">
                   <pic:nvPicPr>
-                    <pic:cNvPr id="0" name="Picture 3"/>
+                    <pic:cNvPr id="0" name="Picture 1"/>
                     <pic:cNvPicPr>
                       <a:picLocks noChangeAspect="1" noChangeArrowheads="1"/>
                     </pic:cNvPicPr>
@@ -13755,7 +13712,7 @@
                   <pic:spPr bwMode="auto">
                     <a:xfrm>
                       <a:off x="0" y="0"/>
-                      <a:ext cx="5943600" cy="990600"/>
+                      <a:ext cx="5935980" cy="449580"/>
                     </a:xfrm>
                     <a:prstGeom prst="rect">
                       <a:avLst/>
@@ -13839,8 +13796,10 @@
         <w:rPr>
           <w:lang w:val="en-US"/>
         </w:rPr>
-        <w:t>9</w:t>
-      </w:r>
+        <w:t>3</w:t>
+      </w:r>
+      <w:bookmarkStart w:id="1" w:name="_GoBack"/>
+      <w:bookmarkEnd w:id="1"/>
       <w:r>
         <w:rPr>
           <w:lang w:val="uk-UA"/>

</xml_diff>